<commit_message>
Handling null and infinity values
</commit_message>
<xml_diff>
--- a/Result.docx
+++ b/Result.docx
@@ -50,23 +50,7 @@
           <w:sz w:val="18"/>
           <w:szCs w:val="18"/>
         </w:rPr>
-        <w:t xml:space="preserve">If the customer’s </w:t>
-      </w:r>
-      <w:proofErr w:type="spellStart"/>
-      <w:r>
-        <w:rPr>
-          <w:sz w:val="18"/>
-          <w:szCs w:val="18"/>
-        </w:rPr>
-        <w:t>high_credit_limit</w:t>
-      </w:r>
-      <w:proofErr w:type="spellEnd"/>
-      <w:r>
-        <w:rPr>
-          <w:sz w:val="18"/>
-          <w:szCs w:val="18"/>
-        </w:rPr>
-        <w:t xml:space="preserve"> is higher that his credit limit then it is more likely that he may default.</w:t>
+        <w:t>If the customer’s high_credit_limit is higher that his credit limit then it is more likely that he may default.</w:t>
       </w:r>
     </w:p>
     <w:p>
@@ -106,23 +90,7 @@
           <w:sz w:val="18"/>
           <w:szCs w:val="18"/>
         </w:rPr>
-        <w:t xml:space="preserve">If the customer is an active user of credit card </w:t>
-      </w:r>
-      <w:proofErr w:type="spellStart"/>
-      <w:r>
-        <w:rPr>
-          <w:sz w:val="18"/>
-          <w:szCs w:val="18"/>
-        </w:rPr>
-        <w:t>i.e</w:t>
-      </w:r>
-      <w:proofErr w:type="spellEnd"/>
-      <w:r>
-        <w:rPr>
-          <w:sz w:val="18"/>
-          <w:szCs w:val="18"/>
-        </w:rPr>
-        <w:t xml:space="preserve"> he uses all his credit limit quite often, strongly suggests that he will default.</w:t>
+        <w:t>If the customer is an active user of credit card i.e he uses all his credit limit quite often, strongly suggests that he will default.</w:t>
       </w:r>
     </w:p>
     <w:p>
@@ -142,39 +110,7 @@
           <w:sz w:val="18"/>
           <w:szCs w:val="18"/>
         </w:rPr>
-        <w:t xml:space="preserve">If the customer is in multiple recent 30+ </w:t>
-      </w:r>
-      <w:proofErr w:type="spellStart"/>
-      <w:r>
-        <w:rPr>
-          <w:sz w:val="18"/>
-          <w:szCs w:val="18"/>
-        </w:rPr>
-        <w:t>dpd</w:t>
-      </w:r>
-      <w:proofErr w:type="spellEnd"/>
-      <w:r>
-        <w:rPr>
-          <w:sz w:val="18"/>
-          <w:szCs w:val="18"/>
-        </w:rPr>
-        <w:t xml:space="preserve"> then it is highly likely that </w:t>
-      </w:r>
-      <w:proofErr w:type="spellStart"/>
-      <w:r>
-        <w:rPr>
-          <w:sz w:val="18"/>
-          <w:szCs w:val="18"/>
-        </w:rPr>
-        <w:t>e</w:t>
-      </w:r>
-      <w:proofErr w:type="spellEnd"/>
-      <w:r>
-        <w:rPr>
-          <w:sz w:val="18"/>
-          <w:szCs w:val="18"/>
-        </w:rPr>
-        <w:t xml:space="preserve"> may default.</w:t>
+        <w:t>If the customer is in multiple recent 30+ dpd then it is highly likely that e may default.</w:t>
       </w:r>
     </w:p>
     <w:p>
@@ -194,23 +130,7 @@
           <w:sz w:val="18"/>
           <w:szCs w:val="18"/>
         </w:rPr>
-        <w:t xml:space="preserve">The length of payment history indicates how often the customer is enquired and hence </w:t>
-      </w:r>
-      <w:proofErr w:type="gramStart"/>
-      <w:r>
-        <w:rPr>
-          <w:sz w:val="18"/>
-          <w:szCs w:val="18"/>
-        </w:rPr>
-        <w:t>it’s</w:t>
-      </w:r>
-      <w:proofErr w:type="gramEnd"/>
-      <w:r>
-        <w:rPr>
-          <w:sz w:val="18"/>
-          <w:szCs w:val="18"/>
-        </w:rPr>
-        <w:t xml:space="preserve"> length enhances the chances of being default.</w:t>
+        <w:t>The length of payment history indicates how often the customer is enquired and hence it’s length enhances the chances of being default.</w:t>
       </w:r>
     </w:p>
     <w:p>
@@ -351,7 +271,6 @@
                 <w:szCs w:val="18"/>
               </w:rPr>
             </w:pPr>
-            <w:proofErr w:type="spellStart"/>
             <w:r>
               <w:rPr>
                 <w:sz w:val="18"/>
@@ -359,7 +278,6 @@
               </w:rPr>
               <w:t>diff_opened_lastPaymt_dt_sum</w:t>
             </w:r>
-            <w:proofErr w:type="spellEnd"/>
           </w:p>
         </w:tc>
         <w:tc>
@@ -405,7 +323,6 @@
                 <w:szCs w:val="18"/>
               </w:rPr>
             </w:pPr>
-            <w:proofErr w:type="spellStart"/>
             <w:r>
               <w:rPr>
                 <w:sz w:val="18"/>
@@ -413,7 +330,6 @@
               </w:rPr>
               <w:t>diff_highcr_creditlim_mean</w:t>
             </w:r>
-            <w:proofErr w:type="spellEnd"/>
           </w:p>
         </w:tc>
         <w:tc>
@@ -615,7 +531,6 @@
                 <w:szCs w:val="18"/>
               </w:rPr>
             </w:pPr>
-            <w:proofErr w:type="spellStart"/>
             <w:r>
               <w:rPr>
                 <w:sz w:val="18"/>
@@ -623,7 +538,6 @@
               </w:rPr>
               <w:t>totalDPD_sum</w:t>
             </w:r>
-            <w:proofErr w:type="spellEnd"/>
           </w:p>
         </w:tc>
         <w:tc>
@@ -669,7 +583,6 @@
                 <w:szCs w:val="18"/>
               </w:rPr>
             </w:pPr>
-            <w:proofErr w:type="spellStart"/>
             <w:r>
               <w:rPr>
                 <w:sz w:val="18"/>
@@ -677,7 +590,6 @@
               </w:rPr>
               <w:t>frequencyofDPDreported_mean</w:t>
             </w:r>
-            <w:proofErr w:type="spellEnd"/>
           </w:p>
         </w:tc>
         <w:tc>
@@ -723,7 +635,6 @@
                 <w:szCs w:val="18"/>
               </w:rPr>
             </w:pPr>
-            <w:proofErr w:type="spellStart"/>
             <w:r>
               <w:rPr>
                 <w:sz w:val="18"/>
@@ -731,7 +642,6 @@
               </w:rPr>
               <w:t>ratio_totalCurrbal_totalcrlim</w:t>
             </w:r>
-            <w:proofErr w:type="spellEnd"/>
           </w:p>
         </w:tc>
         <w:tc>
@@ -777,7 +687,6 @@
                 <w:szCs w:val="18"/>
               </w:rPr>
             </w:pPr>
-            <w:proofErr w:type="spellStart"/>
             <w:r>
               <w:rPr>
                 <w:sz w:val="18"/>
@@ -785,7 +694,6 @@
               </w:rPr>
               <w:t>ratio_totalCurrbal_totalhighCr</w:t>
             </w:r>
-            <w:proofErr w:type="spellEnd"/>
           </w:p>
         </w:tc>
         <w:tc>
@@ -831,7 +739,6 @@
                 <w:szCs w:val="18"/>
               </w:rPr>
             </w:pPr>
-            <w:proofErr w:type="spellStart"/>
             <w:r>
               <w:rPr>
                 <w:sz w:val="18"/>
@@ -839,7 +746,6 @@
               </w:rPr>
               <w:t>ratio_totalhighcr_totalcrlim</w:t>
             </w:r>
-            <w:proofErr w:type="spellEnd"/>
           </w:p>
         </w:tc>
         <w:tc>
@@ -858,62 +764,29 @@
                 <w:sz w:val="18"/>
                 <w:szCs w:val="18"/>
               </w:rPr>
+              <w:t>(total_current balance/ total_credit_limit)</w:t>
+            </w:r>
+            <w:r>
+              <w:rPr>
+                <w:sz w:val="18"/>
+                <w:szCs w:val="18"/>
+              </w:rPr>
+              <w:t xml:space="preserve"> </w:t>
+            </w:r>
+            <w:r>
+              <w:rPr>
+                <w:sz w:val="18"/>
+                <w:szCs w:val="18"/>
+              </w:rPr>
+              <w:t>/</w:t>
+            </w:r>
+            <w:r>
+              <w:rPr>
+                <w:sz w:val="18"/>
+                <w:szCs w:val="18"/>
+              </w:rPr>
               <w:t>(</w:t>
             </w:r>
-            <w:proofErr w:type="spellStart"/>
-            <w:r>
-              <w:rPr>
-                <w:sz w:val="18"/>
-                <w:szCs w:val="18"/>
-              </w:rPr>
-              <w:t>total_current</w:t>
-            </w:r>
-            <w:proofErr w:type="spellEnd"/>
-            <w:r>
-              <w:rPr>
-                <w:sz w:val="18"/>
-                <w:szCs w:val="18"/>
-              </w:rPr>
-              <w:t xml:space="preserve"> balance/ </w:t>
-            </w:r>
-            <w:proofErr w:type="spellStart"/>
-            <w:r>
-              <w:rPr>
-                <w:sz w:val="18"/>
-                <w:szCs w:val="18"/>
-              </w:rPr>
-              <w:t>total_credit_limit</w:t>
-            </w:r>
-            <w:proofErr w:type="spellEnd"/>
-            <w:r>
-              <w:rPr>
-                <w:sz w:val="18"/>
-                <w:szCs w:val="18"/>
-              </w:rPr>
-              <w:t>)</w:t>
-            </w:r>
-            <w:r>
-              <w:rPr>
-                <w:sz w:val="18"/>
-                <w:szCs w:val="18"/>
-              </w:rPr>
-              <w:t xml:space="preserve"> </w:t>
-            </w:r>
-            <w:r>
-              <w:rPr>
-                <w:sz w:val="18"/>
-                <w:szCs w:val="18"/>
-              </w:rPr>
-              <w:t>/</w:t>
-            </w:r>
-            <w:r>
-              <w:rPr>
-                <w:sz w:val="18"/>
-                <w:szCs w:val="18"/>
-              </w:rPr>
-              <w:t>(</w:t>
-            </w:r>
-            <w:proofErr w:type="spellStart"/>
             <w:r>
               <w:rPr>
                 <w:sz w:val="18"/>
@@ -921,7 +794,6 @@
               </w:rPr>
               <w:t>mean_credit_limit</w:t>
             </w:r>
-            <w:proofErr w:type="spellEnd"/>
             <w:r>
               <w:rPr>
                 <w:sz w:val="18"/>
@@ -954,7 +826,6 @@
                 <w:szCs w:val="18"/>
               </w:rPr>
             </w:pPr>
-            <w:proofErr w:type="spellStart"/>
             <w:r>
               <w:rPr>
                 <w:sz w:val="18"/>
@@ -962,7 +833,6 @@
               </w:rPr>
               <w:t>avg_creditcount</w:t>
             </w:r>
-            <w:proofErr w:type="spellEnd"/>
           </w:p>
         </w:tc>
         <w:tc>
@@ -1008,7 +878,6 @@
                 <w:szCs w:val="18"/>
               </w:rPr>
             </w:pPr>
-            <w:proofErr w:type="spellStart"/>
             <w:r>
               <w:rPr>
                 <w:sz w:val="18"/>
@@ -1016,7 +885,6 @@
               </w:rPr>
               <w:t>avg_loancount</w:t>
             </w:r>
-            <w:proofErr w:type="spellEnd"/>
           </w:p>
         </w:tc>
         <w:tc>
@@ -1062,7 +930,6 @@
                 <w:szCs w:val="18"/>
               </w:rPr>
             </w:pPr>
-            <w:proofErr w:type="spellStart"/>
             <w:r>
               <w:rPr>
                 <w:sz w:val="18"/>
@@ -1070,7 +937,6 @@
               </w:rPr>
               <w:t>avg_payhistlength</w:t>
             </w:r>
-            <w:proofErr w:type="spellEnd"/>
           </w:p>
         </w:tc>
         <w:tc>
@@ -1116,7 +982,6 @@
                 <w:szCs w:val="18"/>
               </w:rPr>
             </w:pPr>
-            <w:proofErr w:type="spellStart"/>
             <w:r>
               <w:rPr>
                 <w:sz w:val="18"/>
@@ -1124,7 +989,6 @@
               </w:rPr>
               <w:t>meanAcctWithHighCrGreaterThanCreditLim</w:t>
             </w:r>
-            <w:proofErr w:type="spellEnd"/>
           </w:p>
         </w:tc>
         <w:tc>
@@ -1170,7 +1034,6 @@
                 <w:szCs w:val="18"/>
               </w:rPr>
             </w:pPr>
-            <w:proofErr w:type="spellStart"/>
             <w:r>
               <w:rPr>
                 <w:sz w:val="18"/>
@@ -1178,7 +1041,6 @@
               </w:rPr>
               <w:t>meanAcctWithCurrBalEqualsZero</w:t>
             </w:r>
-            <w:proofErr w:type="spellEnd"/>
           </w:p>
         </w:tc>
         <w:tc>
@@ -1197,23 +1059,7 @@
                 <w:sz w:val="18"/>
                 <w:szCs w:val="18"/>
               </w:rPr>
-              <w:t xml:space="preserve">Ratio of the mean </w:t>
-            </w:r>
-            <w:proofErr w:type="spellStart"/>
-            <w:r>
-              <w:rPr>
-                <w:sz w:val="18"/>
-                <w:szCs w:val="18"/>
-              </w:rPr>
-              <w:t>curr</w:t>
-            </w:r>
-            <w:proofErr w:type="spellEnd"/>
-            <w:r>
-              <w:rPr>
-                <w:sz w:val="18"/>
-                <w:szCs w:val="18"/>
-              </w:rPr>
-              <w:t xml:space="preserve"> balance amount and mean credit limit</w:t>
+              <w:t>Ratio of the mean curr balance amount and mean credit limit</w:t>
             </w:r>
           </w:p>
         </w:tc>
@@ -1240,7 +1086,6 @@
                 <w:szCs w:val="18"/>
               </w:rPr>
             </w:pPr>
-            <w:proofErr w:type="spellStart"/>
             <w:r>
               <w:rPr>
                 <w:sz w:val="18"/>
@@ -1248,7 +1093,6 @@
               </w:rPr>
               <w:t>meanGapEnquiryDates</w:t>
             </w:r>
-            <w:proofErr w:type="spellEnd"/>
           </w:p>
         </w:tc>
         <w:tc>
@@ -1294,7 +1138,6 @@
                 <w:szCs w:val="18"/>
               </w:rPr>
             </w:pPr>
-            <w:proofErr w:type="spellStart"/>
             <w:r>
               <w:rPr>
                 <w:sz w:val="18"/>
@@ -1302,7 +1145,6 @@
               </w:rPr>
               <w:t>mostFrequentEnquiryPorpose</w:t>
             </w:r>
-            <w:proofErr w:type="spellEnd"/>
           </w:p>
         </w:tc>
         <w:tc>
@@ -1348,7 +1190,6 @@
                 <w:szCs w:val="18"/>
               </w:rPr>
             </w:pPr>
-            <w:proofErr w:type="spellStart"/>
             <w:r>
               <w:rPr>
                 <w:sz w:val="18"/>
@@ -1356,7 +1197,6 @@
               </w:rPr>
               <w:t>mostRecentEnquiryPorpose</w:t>
             </w:r>
-            <w:proofErr w:type="spellEnd"/>
           </w:p>
         </w:tc>
         <w:tc>
@@ -1404,19 +1244,8 @@
           <w:szCs w:val="18"/>
         </w:rPr>
         <w:lastRenderedPageBreak/>
-        <w:t xml:space="preserve">Top 10 Features according to </w:t>
+        <w:t>Top 10 Features according to Gain :</w:t>
       </w:r>
-      <w:proofErr w:type="gramStart"/>
-      <w:r>
-        <w:rPr>
-          <w:b/>
-          <w:bCs/>
-          <w:sz w:val="18"/>
-          <w:szCs w:val="18"/>
-        </w:rPr>
-        <w:t>Gain :</w:t>
-      </w:r>
-      <w:proofErr w:type="gramEnd"/>
     </w:p>
     <w:p>
       <w:pPr>
@@ -1657,7 +1486,6 @@
                 <w:szCs w:val="18"/>
               </w:rPr>
             </w:pPr>
-            <w:proofErr w:type="spellStart"/>
             <w:r>
               <w:rPr>
                 <w:sz w:val="18"/>
@@ -1665,7 +1493,6 @@
               </w:rPr>
               <w:t>diff_opened_lastPaymt_dt_sum</w:t>
             </w:r>
-            <w:proofErr w:type="spellEnd"/>
           </w:p>
         </w:tc>
         <w:tc>
@@ -1726,7 +1553,6 @@
                 <w:szCs w:val="18"/>
               </w:rPr>
             </w:pPr>
-            <w:proofErr w:type="spellStart"/>
             <w:r>
               <w:rPr>
                 <w:sz w:val="18"/>
@@ -1734,7 +1560,6 @@
               </w:rPr>
               <w:t>meanAcctWithCurrBalEqualsZero</w:t>
             </w:r>
-            <w:proofErr w:type="spellEnd"/>
           </w:p>
         </w:tc>
         <w:tc>
@@ -1795,7 +1620,6 @@
                 <w:szCs w:val="18"/>
               </w:rPr>
             </w:pPr>
-            <w:proofErr w:type="spellStart"/>
             <w:r>
               <w:rPr>
                 <w:sz w:val="18"/>
@@ -1803,7 +1627,6 @@
               </w:rPr>
               <w:t>avg_payhistlength</w:t>
             </w:r>
-            <w:proofErr w:type="spellEnd"/>
           </w:p>
         </w:tc>
         <w:tc>
@@ -1864,7 +1687,6 @@
                 <w:szCs w:val="18"/>
               </w:rPr>
             </w:pPr>
-            <w:proofErr w:type="spellStart"/>
             <w:r>
               <w:rPr>
                 <w:sz w:val="18"/>
@@ -1872,7 +1694,6 @@
               </w:rPr>
               <w:t>mostRecentEnquiryPorpose</w:t>
             </w:r>
-            <w:proofErr w:type="spellEnd"/>
           </w:p>
         </w:tc>
         <w:tc>
@@ -2033,7 +1854,7 @@
                 <w:sz w:val="18"/>
                 <w:szCs w:val="18"/>
               </w:rPr>
-              <w:t>0.018</w:t>
+              <w:t>0.017</w:t>
             </w:r>
           </w:p>
         </w:tc>
@@ -2167,7 +1988,7 @@
                 <w:sz w:val="18"/>
                 <w:szCs w:val="18"/>
               </w:rPr>
-              <w:t>0.015</w:t>
+              <w:t>0.014</w:t>
             </w:r>
           </w:p>
         </w:tc>
@@ -2175,13 +1996,8 @@
     </w:tbl>
     <w:p/>
     <w:p>
-      <w:proofErr w:type="spellStart"/>
       <w:r>
-        <w:t>Gini</w:t>
-      </w:r>
-      <w:proofErr w:type="spellEnd"/>
-      <w:r>
-        <w:t xml:space="preserve"> index: </w:t>
+        <w:t xml:space="preserve">Gini index: </w:t>
       </w:r>
       <w:r>
         <w:rPr>
@@ -2215,8 +2031,6 @@
           <w:szCs w:val="18"/>
         </w:rPr>
       </w:pPr>
-      <w:bookmarkStart w:id="0" w:name="_GoBack"/>
-      <w:bookmarkEnd w:id="0"/>
     </w:p>
     <w:tbl>
       <w:tblPr>
@@ -2254,21 +2068,12 @@
                 <w:szCs w:val="18"/>
               </w:rPr>
             </w:pPr>
-            <w:proofErr w:type="spellStart"/>
-            <w:r>
-              <w:rPr>
-                <w:sz w:val="18"/>
-                <w:szCs w:val="18"/>
-              </w:rPr>
-              <w:t>Decile</w:t>
-            </w:r>
-            <w:proofErr w:type="spellEnd"/>
-            <w:r>
-              <w:rPr>
-                <w:sz w:val="18"/>
-                <w:szCs w:val="18"/>
-              </w:rPr>
-              <w:t xml:space="preserve"> Rank</w:t>
+            <w:r>
+              <w:rPr>
+                <w:sz w:val="18"/>
+                <w:szCs w:val="18"/>
+              </w:rPr>
+              <w:t>Decile Rank</w:t>
             </w:r>
           </w:p>
         </w:tc>
@@ -2365,7 +2170,7 @@
                 <w:sz w:val="18"/>
                 <w:szCs w:val="18"/>
               </w:rPr>
-              <w:t>0.128342797515</w:t>
+              <w:t>0.115125482685</w:t>
             </w:r>
           </w:p>
         </w:tc>
@@ -2433,7 +2238,14 @@
                 <w:sz w:val="18"/>
                 <w:szCs w:val="18"/>
               </w:rPr>
-              <w:t>0.0834155719494</w:t>
+              <w:t>0.</w:t>
+            </w:r>
+            <w:r>
+              <w:rPr>
+                <w:sz w:val="18"/>
+                <w:szCs w:val="18"/>
+              </w:rPr>
+              <w:t>155475362573</w:t>
             </w:r>
           </w:p>
         </w:tc>
@@ -2501,7 +2313,7 @@
                 <w:sz w:val="18"/>
                 <w:szCs w:val="18"/>
               </w:rPr>
-              <w:t>0.111299181389</w:t>
+              <w:t>0.11434849326</w:t>
             </w:r>
           </w:p>
         </w:tc>
@@ -2569,7 +2381,7 @@
                 <w:sz w:val="18"/>
                 <w:szCs w:val="18"/>
               </w:rPr>
-              <w:t>0.131475279881</w:t>
+              <w:t>0.0212372682203</w:t>
             </w:r>
           </w:p>
         </w:tc>
@@ -2637,7 +2449,7 @@
                 <w:sz w:val="18"/>
                 <w:szCs w:val="18"/>
               </w:rPr>
-              <w:t>0.0197837798486</w:t>
+              <w:t>0.0657200234823</w:t>
             </w:r>
           </w:p>
         </w:tc>
@@ -2705,7 +2517,7 @@
                 <w:sz w:val="18"/>
                 <w:szCs w:val="18"/>
               </w:rPr>
-              <w:t>0.0374596895964</w:t>
+              <w:t>0.0999637847664</w:t>
             </w:r>
           </w:p>
         </w:tc>
@@ -2773,7 +2585,7 @@
                 <w:sz w:val="18"/>
                 <w:szCs w:val="18"/>
               </w:rPr>
-              <w:t>0.0985501736448</w:t>
+              <w:t>0.0731884192715</w:t>
             </w:r>
           </w:p>
         </w:tc>
@@ -2841,7 +2653,7 @@
                 <w:sz w:val="18"/>
                 <w:szCs w:val="18"/>
               </w:rPr>
-              <w:t>0.114921725016</w:t>
+              <w:t>0.117007523737</w:t>
             </w:r>
           </w:p>
         </w:tc>
@@ -2907,7 +2719,7 @@
                 <w:sz w:val="18"/>
                 <w:szCs w:val="18"/>
               </w:rPr>
-              <w:t>0.148944244915</w:t>
+              <w:t>0.092488748042</w:t>
             </w:r>
           </w:p>
         </w:tc>
@@ -2973,8 +2785,10 @@
                 <w:sz w:val="18"/>
                 <w:szCs w:val="18"/>
               </w:rPr>
-              <w:t>0.156254044522</w:t>
-            </w:r>
+              <w:t>0.103175341056</w:t>
+            </w:r>
+            <w:bookmarkStart w:id="0" w:name="_GoBack"/>
+            <w:bookmarkEnd w:id="0"/>
           </w:p>
         </w:tc>
       </w:tr>

</xml_diff>